<commit_message>
Cambios en doc de texto
</commit_message>
<xml_diff>
--- a/DocumentosDeTexto/Actividades.docx
+++ b/DocumentosDeTexto/Actividades.docx
@@ -1414,7 +1414,7 @@
                 <w:rFonts w:cs="Times New Roman"/>
                 <w:szCs w:val="24"/>
               </w:rPr>
-              <w:t>29</w:t>
+              <w:t>30</w:t>
             </w:r>
             <w:r>
               <w:rPr>
@@ -1603,7 +1603,7 @@
                 <w:rFonts w:cs="Times New Roman"/>
                 <w:szCs w:val="24"/>
               </w:rPr>
-              <w:t>04</w:t>
+              <w:t>06</w:t>
             </w:r>
             <w:r>
               <w:rPr>
@@ -1794,7 +1794,15 @@
                 <w:color w:val="auto"/>
                 <w:szCs w:val="24"/>
               </w:rPr>
-              <w:t>07/05</w:t>
+              <w:t>11</w:t>
+            </w:r>
+            <w:r>
+              <w:rPr>
+                <w:rFonts w:cs="Times New Roman"/>
+                <w:color w:val="auto"/>
+                <w:szCs w:val="24"/>
+              </w:rPr>
+              <w:t>/05</w:t>
             </w:r>
             <w:r>
               <w:rPr>
@@ -1993,7 +2001,7 @@
                 <w:color w:val="auto"/>
                 <w:szCs w:val="24"/>
               </w:rPr>
-              <w:t>12</w:t>
+              <w:t>14</w:t>
             </w:r>
             <w:r>
               <w:rPr>
@@ -2200,7 +2208,15 @@
                 <w:color w:val="auto"/>
                 <w:szCs w:val="24"/>
               </w:rPr>
-              <w:t>15/05</w:t>
+              <w:t>19</w:t>
+            </w:r>
+            <w:r>
+              <w:rPr>
+                <w:rFonts w:cs="Times New Roman"/>
+                <w:color w:val="auto"/>
+                <w:szCs w:val="24"/>
+              </w:rPr>
+              <w:t>/05</w:t>
             </w:r>
             <w:r>
               <w:rPr>
@@ -2244,17 +2260,23 @@
                 <w:color w:val="auto"/>
                 <w:szCs w:val="24"/>
               </w:rPr>
-              <w:t>Pruebas d</w:t>
-            </w:r>
-            <w:bookmarkStart w:id="0" w:name="_GoBack"/>
-            <w:bookmarkEnd w:id="0"/>
-            <w:r>
-              <w:rPr>
-                <w:rFonts w:cs="Times New Roman"/>
-                <w:color w:val="auto"/>
-                <w:szCs w:val="24"/>
-              </w:rPr>
-              <w:t>e funcionamiento</w:t>
+              <w:t>Pruebas de funcionamiento</w:t>
+            </w:r>
+            <w:r>
+              <w:rPr>
+                <w:rFonts w:cs="Times New Roman"/>
+                <w:color w:val="auto"/>
+                <w:szCs w:val="24"/>
+              </w:rPr>
+              <w:t xml:space="preserve"> </w:t>
+            </w:r>
+            <w:r>
+              <w:rPr>
+                <w:rFonts w:cs="Times New Roman"/>
+                <w:color w:val="auto"/>
+                <w:szCs w:val="24"/>
+              </w:rPr>
+              <w:t>º</w:t>
             </w:r>
           </w:p>
         </w:tc>
@@ -2388,7 +2410,15 @@
                 <w:color w:val="auto"/>
                 <w:szCs w:val="24"/>
               </w:rPr>
-              <w:t>20/05</w:t>
+              <w:t>25</w:t>
+            </w:r>
+            <w:r>
+              <w:rPr>
+                <w:rFonts w:cs="Times New Roman"/>
+                <w:color w:val="auto"/>
+                <w:szCs w:val="24"/>
+              </w:rPr>
+              <w:t>/05</w:t>
             </w:r>
             <w:r>
               <w:rPr>
@@ -2575,7 +2605,15 @@
                 <w:color w:val="auto"/>
                 <w:szCs w:val="24"/>
               </w:rPr>
-              <w:t>25/05</w:t>
+              <w:t>28</w:t>
+            </w:r>
+            <w:r>
+              <w:rPr>
+                <w:rFonts w:cs="Times New Roman"/>
+                <w:color w:val="auto"/>
+                <w:szCs w:val="24"/>
+              </w:rPr>
+              <w:t>/05</w:t>
             </w:r>
             <w:r>
               <w:rPr>
@@ -2774,7 +2812,15 @@
                 <w:color w:val="auto"/>
                 <w:szCs w:val="24"/>
               </w:rPr>
-              <w:t>26/05</w:t>
+              <w:t>29</w:t>
+            </w:r>
+            <w:r>
+              <w:rPr>
+                <w:rFonts w:cs="Times New Roman"/>
+                <w:color w:val="auto"/>
+                <w:szCs w:val="24"/>
+              </w:rPr>
+              <w:t>/05</w:t>
             </w:r>
             <w:r>
               <w:rPr>
@@ -2958,15 +3004,15 @@
                 <w:color w:val="auto"/>
                 <w:szCs w:val="24"/>
               </w:rPr>
-              <w:t>2</w:t>
-            </w:r>
-            <w:r>
-              <w:rPr>
-                <w:rFonts w:cs="Times New Roman"/>
-                <w:color w:val="auto"/>
-                <w:szCs w:val="24"/>
-              </w:rPr>
-              <w:t>7/0</w:t>
+              <w:t>30</w:t>
+            </w:r>
+            <w:r>
+              <w:rPr>
+                <w:rFonts w:cs="Times New Roman"/>
+                <w:color w:val="auto"/>
+                <w:szCs w:val="24"/>
+              </w:rPr>
+              <w:t>/0</w:t>
             </w:r>
             <w:r>
               <w:rPr>
@@ -3154,7 +3200,7 @@
                 <w:color w:val="auto"/>
                 <w:szCs w:val="24"/>
               </w:rPr>
-              <w:t>28</w:t>
+              <w:t>31</w:t>
             </w:r>
             <w:r>
               <w:rPr>
@@ -3348,7 +3394,7 @@
                 <w:rFonts w:cs="Times New Roman"/>
                 <w:szCs w:val="24"/>
               </w:rPr>
-              <w:t>29</w:t>
+              <w:t>01</w:t>
             </w:r>
             <w:r>
               <w:rPr>
@@ -3362,7 +3408,7 @@
                 <w:rFonts w:cs="Times New Roman"/>
                 <w:szCs w:val="24"/>
               </w:rPr>
-              <w:t>5</w:t>
+              <w:t>6</w:t>
             </w:r>
             <w:r>
               <w:rPr>
@@ -3537,7 +3583,7 @@
                 <w:rFonts w:cs="Times New Roman"/>
                 <w:szCs w:val="24"/>
               </w:rPr>
-              <w:t>01</w:t>
+              <w:t>02</w:t>
             </w:r>
             <w:r>
               <w:rPr>
@@ -3738,7 +3784,14 @@
                 <w:rFonts w:cs="Times New Roman"/>
                 <w:szCs w:val="24"/>
               </w:rPr>
-              <w:t>02/06</w:t>
+              <w:t>03</w:t>
+            </w:r>
+            <w:r>
+              <w:rPr>
+                <w:rFonts w:cs="Times New Roman"/>
+                <w:szCs w:val="24"/>
+              </w:rPr>
+              <w:t>/06</w:t>
             </w:r>
             <w:r>
               <w:rPr>
@@ -3808,7 +3861,16 @@
                 <w:rFonts w:cs="Times New Roman"/>
                 <w:szCs w:val="24"/>
               </w:rPr>
-              <w:t>RNF3,RNF5, RNF2</w:t>
+              <w:t>RNF3,RNF5, RNF</w:t>
+            </w:r>
+            <w:bookmarkStart w:id="0" w:name="_GoBack"/>
+            <w:bookmarkEnd w:id="0"/>
+            <w:r>
+              <w:rPr>
+                <w:rFonts w:cs="Times New Roman"/>
+                <w:szCs w:val="24"/>
+              </w:rPr>
+              <w:t>2</w:t>
             </w:r>
             <w:r>
               <w:rPr>
@@ -3918,14 +3980,7 @@
                 <w:rFonts w:cs="Times New Roman"/>
                 <w:szCs w:val="24"/>
               </w:rPr>
-              <w:t>0</w:t>
-            </w:r>
-            <w:r>
-              <w:rPr>
-                <w:rFonts w:cs="Times New Roman"/>
-                <w:szCs w:val="24"/>
-              </w:rPr>
-              <w:t>9</w:t>
+              <w:t>10</w:t>
             </w:r>
             <w:r>
               <w:rPr>
@@ -4113,7 +4168,14 @@
                 <w:szCs w:val="24"/>
               </w:rPr>
               <w:lastRenderedPageBreak/>
-              <w:t>16/06</w:t>
+              <w:t>17</w:t>
+            </w:r>
+            <w:r>
+              <w:rPr>
+                <w:rFonts w:cs="Times New Roman"/>
+                <w:szCs w:val="24"/>
+              </w:rPr>
+              <w:t>/06</w:t>
             </w:r>
             <w:r>
               <w:rPr>
@@ -4300,7 +4362,14 @@
                 <w:rFonts w:cs="Times New Roman"/>
                 <w:szCs w:val="24"/>
               </w:rPr>
-              <w:t>19/06</w:t>
+              <w:t>22</w:t>
+            </w:r>
+            <w:r>
+              <w:rPr>
+                <w:rFonts w:cs="Times New Roman"/>
+                <w:szCs w:val="24"/>
+              </w:rPr>
+              <w:t>/06</w:t>
             </w:r>
             <w:r>
               <w:rPr>
@@ -4480,7 +4549,14 @@
                 <w:rFonts w:cs="Times New Roman"/>
                 <w:szCs w:val="24"/>
               </w:rPr>
-              <w:t>24/06</w:t>
+              <w:t>25</w:t>
+            </w:r>
+            <w:r>
+              <w:rPr>
+                <w:rFonts w:cs="Times New Roman"/>
+                <w:szCs w:val="24"/>
+              </w:rPr>
+              <w:t>/06</w:t>
             </w:r>
             <w:r>
               <w:rPr>
@@ -4660,7 +4736,14 @@
                 <w:rFonts w:cs="Times New Roman"/>
                 <w:szCs w:val="24"/>
               </w:rPr>
-              <w:t>29/06</w:t>
+              <w:t>30</w:t>
+            </w:r>
+            <w:r>
+              <w:rPr>
+                <w:rFonts w:cs="Times New Roman"/>
+                <w:szCs w:val="24"/>
+              </w:rPr>
+              <w:t>/06</w:t>
             </w:r>
             <w:r>
               <w:rPr>
@@ -4847,7 +4930,14 @@
                 <w:rFonts w:cs="Times New Roman"/>
                 <w:szCs w:val="24"/>
               </w:rPr>
-              <w:t>02/07</w:t>
+              <w:t>03</w:t>
+            </w:r>
+            <w:r>
+              <w:rPr>
+                <w:rFonts w:cs="Times New Roman"/>
+                <w:szCs w:val="24"/>
+              </w:rPr>
+              <w:t>/07</w:t>
             </w:r>
             <w:r>
               <w:rPr>
@@ -5013,7 +5103,14 @@
                 <w:rFonts w:cs="Times New Roman"/>
                 <w:szCs w:val="24"/>
               </w:rPr>
-              <w:t>07/07</w:t>
+              <w:t>08</w:t>
+            </w:r>
+            <w:r>
+              <w:rPr>
+                <w:rFonts w:cs="Times New Roman"/>
+                <w:szCs w:val="24"/>
+              </w:rPr>
+              <w:t>/07</w:t>
             </w:r>
             <w:r>
               <w:rPr>
@@ -5186,7 +5283,7 @@
                 <w:rFonts w:cs="Times New Roman"/>
                 <w:szCs w:val="24"/>
               </w:rPr>
-              <w:t>10</w:t>
+              <w:t>13</w:t>
             </w:r>
             <w:r>
               <w:rPr>
@@ -5546,7 +5643,14 @@
                 <w:rFonts w:cs="Times New Roman"/>
                 <w:szCs w:val="24"/>
               </w:rPr>
-              <w:t>28/07/2015</w:t>
+              <w:t>27</w:t>
+            </w:r>
+            <w:r>
+              <w:rPr>
+                <w:rFonts w:cs="Times New Roman"/>
+                <w:szCs w:val="24"/>
+              </w:rPr>
+              <w:t>/07/2015</w:t>
             </w:r>
           </w:p>
         </w:tc>
@@ -5705,7 +5809,14 @@
                 <w:rFonts w:cs="Times New Roman"/>
                 <w:szCs w:val="24"/>
               </w:rPr>
-              <w:t>11/08/2015</w:t>
+              <w:t>03</w:t>
+            </w:r>
+            <w:r>
+              <w:rPr>
+                <w:rFonts w:cs="Times New Roman"/>
+                <w:szCs w:val="24"/>
+              </w:rPr>
+              <w:t>/08/2015</w:t>
             </w:r>
           </w:p>
         </w:tc>

</xml_diff>